<commit_message>
Verhaal af en ingezonden
</commit_message>
<xml_diff>
--- a/Wat_je_wil/Wat je wil.docx
+++ b/Wat_je_wil/Wat je wil.docx
@@ -1,171 +1,186 @@
 
 <file path=word/document.xml><?xml version="1.0" encoding="utf-8"?>
-<w:document xmlns:wpc="http://schemas.microsoft.com/office/word/2010/wordprocessingCanvas" xmlns:mc="http://schemas.openxmlformats.org/markup-compatibility/2006" xmlns:o="urn:schemas-microsoft-com:office:office" xmlns:r="http://schemas.openxmlformats.org/officeDocument/2006/relationships" xmlns:m="http://schemas.openxmlformats.org/officeDocument/2006/math" xmlns:v="urn:schemas-microsoft-com:vml" xmlns:wp14="http://schemas.microsoft.com/office/word/2010/wordprocessingDrawing" xmlns:wp="http://schemas.openxmlformats.org/drawingml/2006/wordprocessingDrawing" xmlns:w10="urn:schemas-microsoft-com:office:word" xmlns:w="http://schemas.openxmlformats.org/wordprocessingml/2006/main" xmlns:w14="http://schemas.microsoft.com/office/word/2010/wordml" xmlns:w15="http://schemas.microsoft.com/office/word/2012/wordml" xmlns:wpg="http://schemas.microsoft.com/office/word/2010/wordprocessingGroup" xmlns:wpi="http://schemas.microsoft.com/office/word/2010/wordprocessingInk" xmlns:wne="http://schemas.microsoft.com/office/word/2006/wordml" xmlns:wps="http://schemas.microsoft.com/office/word/2010/wordprocessingShape" xmlns:w16se="http://schemas.microsoft.com/office/word/2015/wordml/symex" xmlns:w16cid="http://schemas.microsoft.com/office/word/2016/wordml/cid" xmlns:w16="http://schemas.microsoft.com/office/word/2018/wordml" xmlns:w16cex="http://schemas.microsoft.com/office/word/2018/wordml/cex" xmlns:w16sdtdh="http://schemas.microsoft.com/office/word/2020/wordml/sdtdatahash" mc:Ignorable="w14 w15 wp14 w16se w16cid w16 w16cex w16sdtdh">
+<w:document xmlns:wpc="http://schemas.microsoft.com/office/word/2010/wordprocessingCanvas" xmlns:cx="http://schemas.microsoft.com/office/drawing/2014/chartex" xmlns:cx1="http://schemas.microsoft.com/office/drawing/2015/9/8/chartex" xmlns:cx2="http://schemas.microsoft.com/office/drawing/2015/10/21/chartex" xmlns:cx3="http://schemas.microsoft.com/office/drawing/2016/5/9/chartex" xmlns:cx4="http://schemas.microsoft.com/office/drawing/2016/5/10/chartex" xmlns:cx5="http://schemas.microsoft.com/office/drawing/2016/5/11/chartex" xmlns:cx6="http://schemas.microsoft.com/office/drawing/2016/5/12/chartex" xmlns:cx7="http://schemas.microsoft.com/office/drawing/2016/5/13/chartex" xmlns:cx8="http://schemas.microsoft.com/office/drawing/2016/5/14/chartex" xmlns:mc="http://schemas.openxmlformats.org/markup-compatibility/2006" xmlns:aink="http://schemas.microsoft.com/office/drawing/2016/ink" xmlns:am3d="http://schemas.microsoft.com/office/drawing/2017/model3d" xmlns:o="urn:schemas-microsoft-com:office:office" xmlns:oel="http://schemas.microsoft.com/office/2019/extlst" xmlns:r="http://schemas.openxmlformats.org/officeDocument/2006/relationships" xmlns:m="http://schemas.openxmlformats.org/officeDocument/2006/math" xmlns:v="urn:schemas-microsoft-com:vml" xmlns:wp14="http://schemas.microsoft.com/office/word/2010/wordprocessingDrawing" xmlns:wp="http://schemas.openxmlformats.org/drawingml/2006/wordprocessingDrawing" xmlns:w10="urn:schemas-microsoft-com:office:word" xmlns:w="http://schemas.openxmlformats.org/wordprocessingml/2006/main" xmlns:w14="http://schemas.microsoft.com/office/word/2010/wordml" xmlns:w15="http://schemas.microsoft.com/office/word/2012/wordml" xmlns:w16cex="http://schemas.microsoft.com/office/word/2018/wordml/cex" xmlns:w16cid="http://schemas.microsoft.com/office/word/2016/wordml/cid" xmlns:w16="http://schemas.microsoft.com/office/word/2018/wordml" xmlns:w16du="http://schemas.microsoft.com/office/word/2023/wordml/word16du" xmlns:w16sdtdh="http://schemas.microsoft.com/office/word/2020/wordml/sdtdatahash" xmlns:w16se="http://schemas.microsoft.com/office/word/2015/wordml/symex" xmlns:wpg="http://schemas.microsoft.com/office/word/2010/wordprocessingGroup" xmlns:wpi="http://schemas.microsoft.com/office/word/2010/wordprocessingInk" xmlns:wne="http://schemas.microsoft.com/office/word/2006/wordml" xmlns:wps="http://schemas.microsoft.com/office/word/2010/wordprocessingShape" mc:Ignorable="w14 w15 w16se w16cid w16 w16cex w16sdtdh w16du wp14">
   <w:body>
-    <w:p xmlns:wp14="http://schemas.microsoft.com/office/word/2010/wordml" wp14:paraId="685AB086" wp14:textId="18C548D6">
+    <w:p>
       <w:pPr>
-        <w:pStyle w:val="Title"/>
-        <w:rPr>
-          <w:rFonts w:ascii="Times New Roman" w:hAnsi="Times New Roman" w:eastAsia="Times New Roman" w:cs="Times New Roman"/>
-        </w:rPr>
+        <w:pStyle w:val="Titel"/>
       </w:pPr>
       <w:r>
-        <w:rPr>
-          <w:rFonts w:ascii="Times New Roman" w:hAnsi="Times New Roman" w:eastAsia="Times New Roman" w:cs="Times New Roman"/>
-        </w:rPr>
         <w:t>Wat je wil</w:t>
       </w:r>
     </w:p>
-    <w:p xmlns:wp14="http://schemas.microsoft.com/office/word/2010/wordml" wp14:paraId="43FDCD5B" wp14:textId="1FB44B48">
-      <w:pPr>
-        <w:pStyle w:val="Normal"/>
-        <w:rPr>
-          <w:rFonts w:ascii="Times New Roman" w:hAnsi="Times New Roman" w:eastAsia="Times New Roman" w:cs="Times New Roman"/>
-        </w:rPr>
-      </w:pPr>
+    <w:p>
+      <w:r>
+        <w:t>Het werk had ons naar een beurs in Tokyo gestuurd. Al twee dagen zat ik op een krukje in een hal. Buiten veertig graden, binnen mensen die ik niet kon verstaan en jetlag. Normaal bleef ik op kantoor bij dit soort dingen maar dit was eens in de vijf jaar en het management had het idee dat de Japanners graag een technisch iemand zagen. Dat was dus niet waar. Het ontcijferen van de reclame op onze eigen stand was na een dag al niet meer leuk.</w:t>
+      </w:r>
     </w:p>
-    <w:p xmlns:wp14="http://schemas.microsoft.com/office/word/2010/wordml" wp14:paraId="6BD4EFCE" wp14:textId="72EDE396">
-      <w:pPr>
-        <w:pStyle w:val="Normal"/>
-        <w:rPr>
-          <w:rFonts w:ascii="Times New Roman" w:hAnsi="Times New Roman" w:eastAsia="Times New Roman" w:cs="Times New Roman"/>
-        </w:rPr>
-      </w:pPr>
-      <w:r>
-        <w:rPr>
-          <w:rFonts w:ascii="Times New Roman" w:hAnsi="Times New Roman" w:eastAsia="Times New Roman" w:cs="Times New Roman"/>
-        </w:rPr>
-        <w:t>Voor mijn werk was ik met een collega naar een beurs in Tokyo gestuurd. Normaal blijf ik op kantoor bij dit soort dingen maar het management had het idee dat de Japanners graag een technisch iemand zagen. Dat was dus niet waar. Na de tweede dag mij vervelen gingen we weer naar buiten de hitte in, terug naar het hotel.</w:t>
+    <w:p>
+      <w:r>
+        <w:t>Mijn collega Michel had ook niet veel te doen. Een echte verkoper, strak in het pak, geschoren, haar netjes in model. Op de zaak hadden we niet veel met elkaar te maken en hier hadden we niets om over te praten. Op de tweede dag, onderweg naar het hotel vroeg hij opeens of ik zin had iets anders te doen. De dag ervoor waren we direct naar onze eigen kamers gegaan. Ik</w:t>
+      </w:r>
+      <w:r>
+        <w:t xml:space="preserve"> zei dat ik iets</w:t>
+      </w:r>
+      <w:r>
+        <w:t xml:space="preserve"> zocht dat we alleen hier konden doen. Michiel </w:t>
+      </w:r>
+      <w:r>
+        <w:t>wist wel iets</w:t>
+      </w:r>
+      <w:r>
+        <w:t xml:space="preserve"> en nam mij mee. Eerst een stuk met de metro en vanaf daar smalle hete steegjes in.</w:t>
       </w:r>
     </w:p>
-    <w:p xmlns:wp14="http://schemas.microsoft.com/office/word/2010/wordml" wp14:paraId="6189B241" wp14:textId="25DE9D9B">
-      <w:pPr>
-        <w:pStyle w:val="Normal"/>
-        <w:rPr>
-          <w:rFonts w:ascii="Times New Roman" w:hAnsi="Times New Roman" w:eastAsia="Times New Roman" w:cs="Times New Roman"/>
-        </w:rPr>
-      </w:pPr>
-      <w:r>
-        <w:rPr>
-          <w:rFonts w:ascii="Times New Roman" w:hAnsi="Times New Roman" w:eastAsia="Times New Roman" w:cs="Times New Roman"/>
-        </w:rPr>
-        <w:t>Mijn collega Michel, Een echte verkoper, strak in het pak, geschoren, haar netjes in model. We hadden niet veel met elkaar te maken op de zaak. Hij vroeg mij opeens of ik iets anders wilde doen. Dit was mijn eerste keer in Japan dus ik baalde al dat ik alleen maar de hal en het hotel had gezien. Hij stelde voor om iets te gaan eten. En ik zeg dat ik dan wel iets wil doen wat alleen daar kon.</w:t>
+    <w:p>
+      <w:r>
+        <w:t>Vanaf het station was het nog best een eind lopen. Heen en weer door de straatjes. In de warmte was bijna niemand anders buiten. Langs tempel</w:t>
+      </w:r>
+      <w:r>
+        <w:t>s</w:t>
+      </w:r>
+      <w:r>
+        <w:t xml:space="preserve"> met het geluid van cicadas en het tu tun van stoplichten. In een steegje een rij voor een portiek. Michiel en ik liepen erlangs om achteraan aan te sluiten. In het voorbijgaan zag ik een trap omhoog. Vergeelde tegeltjes op de muren. De rij ging stapje voor stapje vooruit.</w:t>
+      </w:r>
+      <w:r>
+        <w:t xml:space="preserve"> Een auto kwam voorbij en de we schuifelden wat opzij om ruimte te maken.</w:t>
       </w:r>
     </w:p>
-    <w:p xmlns:wp14="http://schemas.microsoft.com/office/word/2010/wordml" wp14:paraId="64E5DBEA" wp14:textId="674658CF">
-      <w:pPr>
-        <w:pStyle w:val="Normal"/>
-        <w:rPr>
-          <w:rFonts w:ascii="Times New Roman" w:hAnsi="Times New Roman" w:eastAsia="Times New Roman" w:cs="Times New Roman"/>
-        </w:rPr>
-      </w:pPr>
-      <w:r>
-        <w:rPr>
-          <w:rFonts w:ascii="Times New Roman" w:hAnsi="Times New Roman" w:eastAsia="Times New Roman" w:cs="Times New Roman"/>
-        </w:rPr>
-        <w:t>Het restaurant was in een smal steegje. Echt Japans. Smal en we moesten in een rij wachtten tot we naar binnen mochten. Als een auto langs wilde moest de hele rij een stukje opzij schuifelen. Om binnen te komen moesten we een trap op en dan op de eerste verdieping naar binnen. Het was een klein zaaltje waar mensen zaten te eten. Gewoon aan tafel op stoelen, niet op de grond.</w:t>
+    <w:p>
+      <w:r>
+        <w:t xml:space="preserve">Binnen zag er niet veel beter uit dan </w:t>
+      </w:r>
+      <w:proofErr w:type="gramStart"/>
+      <w:r>
+        <w:t>het portiek</w:t>
+      </w:r>
+      <w:proofErr w:type="gramEnd"/>
+      <w:r>
+        <w:t xml:space="preserve">. We moesten drie trappen op en de ingang was een open deur met een klapbord ernaast. Een klein zaaltje met ongeveer tien tafels met stoelen. </w:t>
+      </w:r>
+      <w:r>
+        <w:t>M</w:t>
+      </w:r>
+      <w:r>
+        <w:t xml:space="preserve">ensen zaten in stilte te eten en verder hoorde ik alleen een soort gebrom. Het geluid kwam van een machine in de verste hoek van het zaaltje. Groot en wit met </w:t>
+      </w:r>
+      <w:r>
+        <w:t xml:space="preserve">afgeronde </w:t>
+      </w:r>
+      <w:r>
+        <w:t xml:space="preserve">hoeken als een gigantische Amerikaanse koelkast. Japanse tekens in chroom op de zijkant en in het midden een luik. Drie obers in een rij ernaast. In de houding met de handen op de rug. Het luik ging open en een van de obers pakte het dienblad dat eruit kwam en gebaarde in onze richting. </w:t>
       </w:r>
     </w:p>
-    <w:p xmlns:wp14="http://schemas.microsoft.com/office/word/2010/wordml" wp14:paraId="18DB27B9" wp14:textId="6CFFDBA6">
-      <w:pPr>
-        <w:pStyle w:val="Normal"/>
-        <w:rPr>
-          <w:rFonts w:ascii="Times New Roman" w:hAnsi="Times New Roman" w:eastAsia="Times New Roman" w:cs="Times New Roman"/>
-        </w:rPr>
-      </w:pPr>
-      <w:r>
-        <w:rPr>
-          <w:rFonts w:ascii="Times New Roman" w:hAnsi="Times New Roman" w:eastAsia="Times New Roman" w:cs="Times New Roman"/>
-        </w:rPr>
-        <w:t>Eén muur was een machine. Wit met ronde hoeken. In het midden zat een soort luik waar de bediening dienbladen met eten en drinken pakte om naar de tafels te brengen. Het was net of de keuken een grote Amerikaanse koelkast was. Een man bracht ons naar een tafeltje en zodra we zaten stond iemand met een dienblad naast ons. Ik kreeg een groot glas water en Michiel een groene thee set. Het was zo stil dat ik niet durfde te vragen of hij hier eerder geweest was.</w:t>
+    <w:p>
+      <w:r>
+        <w:t xml:space="preserve">Het dienblad balancerend op zijn linkerhand bracht hij ons naar een lege tafel. Van het blad kwam voor mij een groot glas water en </w:t>
+      </w:r>
+      <w:r>
+        <w:t xml:space="preserve">een theepot met kopje </w:t>
+      </w:r>
+      <w:r>
+        <w:t xml:space="preserve">voor Michel. </w:t>
+      </w:r>
+      <w:r>
+        <w:t xml:space="preserve">Dorstig van de </w:t>
+      </w:r>
+      <w:r>
+        <w:t xml:space="preserve">hitte onderweg dronk ik het waterglas meteen leeg. Michiel </w:t>
+      </w:r>
+      <w:r>
+        <w:t>slurpte</w:t>
+      </w:r>
+      <w:r>
+        <w:t xml:space="preserve"> voorzichtig van zijn thee. Het was zo stil dat ik niets durfde te zeggen. Toen het theepotje leeg was verscheen de ober weer met een nieuw dienblad. E</w:t>
+      </w:r>
+      <w:r>
+        <w:t>é</w:t>
+      </w:r>
+      <w:r>
+        <w:t xml:space="preserve">n voor </w:t>
+      </w:r>
+      <w:r>
+        <w:t>éé</w:t>
+      </w:r>
+      <w:r>
+        <w:t xml:space="preserve">n werden schaaltjes met verschillende kleine Japanse gerechten voor hem neergezet. Als laatste kreeg hij eetstokjes en wisselde de ober het theepotje voor een volle. Mijn lege waterglas haalde hij weg en ik kreeg nu water met ijsklontjes. </w:t>
       </w:r>
     </w:p>
-    <w:p xmlns:wp14="http://schemas.microsoft.com/office/word/2010/wordml" wp14:paraId="74512EB0" wp14:textId="6658C3CD">
-      <w:pPr>
-        <w:pStyle w:val="Normal"/>
-        <w:rPr>
-          <w:rFonts w:ascii="Times New Roman" w:hAnsi="Times New Roman" w:eastAsia="Times New Roman" w:cs="Times New Roman"/>
-        </w:rPr>
-      </w:pPr>
-      <w:r>
-        <w:rPr>
-          <w:rFonts w:ascii="Times New Roman" w:hAnsi="Times New Roman" w:eastAsia="Times New Roman" w:cs="Times New Roman"/>
-        </w:rPr>
-        <w:t>Michiel dronk de thee op en een nieuw iemand verscheen met een dienblad. Een voor een werden schaaltjes met verschillende kleine Japanse gerechten voor hem neergezet. Als laatste kreeg hij eetstokjes en een nieuwe kop thee. Mijn lege waterglas werd weggehaald en ik kreeg een volle ervoor terug. Hij begon te eten en ik mocht kijken hoe hij het eten met de stokjes oppakte en op at. Terwijl hij at dronk ik nog wat van mijn water.</w:t>
+    <w:p>
+      <w:r>
+        <w:t xml:space="preserve">Michiel begon meteen te eten. Met zijn stokjes pakte hij kleine hapjes uit de schaaltjes. Dipte ze in </w:t>
+      </w:r>
+      <w:r>
+        <w:t>de sausjes</w:t>
+      </w:r>
+      <w:r>
+        <w:t xml:space="preserve"> en stak ze in zijn mond. Tussendoor nam hij kleine slokjes van zijn thee. Ik dronk maar wat van het ijskoude water. Tijdens het kauwen keek hij grijzend op en gebaarde dat het lekker smaakte</w:t>
+      </w:r>
+      <w:r>
+        <w:t xml:space="preserve"> met de s</w:t>
+      </w:r>
+      <w:r>
+        <w:t>tokjes</w:t>
+      </w:r>
+      <w:r>
+        <w:t xml:space="preserve"> nog in zijn hand</w:t>
+      </w:r>
+      <w:r>
+        <w:t xml:space="preserve">. Met zijn schaaltjes bijna leeg had ik er genoeg van. Na zijn laatste slok thee wilde ik opstaan </w:t>
+      </w:r>
+      <w:r>
+        <w:t xml:space="preserve">maar voor dat </w:t>
+      </w:r>
+      <w:r>
+        <w:t>l</w:t>
+      </w:r>
+      <w:r>
+        <w:t>ukte stonden ze weer naast de tafel</w:t>
+      </w:r>
+      <w:r>
+        <w:t>. Nu twee mensen met dienbladen. De eerste wisselde de lege schaaltjes voor volle en schonk thee in. De ander zette een dienblad voor mijn neus neer, boog en liep weg.</w:t>
       </w:r>
     </w:p>
-    <w:p xmlns:wp14="http://schemas.microsoft.com/office/word/2010/wordml" wp14:paraId="5CC7E819" wp14:textId="4BCED4FB">
-      <w:pPr>
-        <w:pStyle w:val="Normal"/>
-        <w:rPr>
-          <w:rFonts w:ascii="Times New Roman" w:hAnsi="Times New Roman" w:eastAsia="Times New Roman" w:cs="Times New Roman"/>
-        </w:rPr>
-      </w:pPr>
-      <w:r>
-        <w:rPr>
-          <w:rFonts w:ascii="Times New Roman" w:hAnsi="Times New Roman" w:eastAsia="Times New Roman" w:cs="Times New Roman"/>
-        </w:rPr>
-        <w:t>Met zijn schaaltjes bijna leeg had ik er genoeg van. Mijn waterglas was weer leeg maar eten voor mij was nog niet in zicht. Na de laatste slok thee wilde ik opstaan maar de bediening verscheen weer, nu twee mensen met twee bladen. De eerste wisselde de lege schaaltjes voor volle met nieuwe dingen en schonk thee in. De ander zette een dienblad voor mijn neus neer en liep weg met mijn lege glas.</w:t>
+    <w:p>
+      <w:r>
+        <w:t xml:space="preserve">Op het dienblad voor mij een bord met een burger. Ik kreeg geen bestek of thee maar een groot glas drinken. Voorzichtig pakte ik het op en nam een slokje. Zoals ik dacht, cola, met ijs. De prik tintelde in mijn mond. Michiel begon weer met zijn stokjes in schaaltjes te prikken. Met </w:t>
+      </w:r>
+      <w:r>
+        <w:t xml:space="preserve">mijn </w:t>
+      </w:r>
+      <w:r>
+        <w:t xml:space="preserve">twee handen pakte ik de burger op. Het broodje zat ergens tussen hard en zacht en ik voelde de komkommer weg </w:t>
+      </w:r>
+      <w:r>
+        <w:lastRenderedPageBreak/>
+        <w:t>schuiven. Voorzichtig bracht ik het naar mijn mond om de eerste hap te nemen. Eerst tomaat en het broodje toen knisperde ik door de komkommer. Zachter door het vlees en als laatste de sla. Ketchup en mayonaise maakte het af. Kauwen, slikken en dan de tweede hap. De komkommer die weer bijna ontsnapt.</w:t>
       </w:r>
     </w:p>
-    <w:p xmlns:wp14="http://schemas.microsoft.com/office/word/2010/wordml" wp14:paraId="09454C81" wp14:textId="7150774B">
-      <w:pPr>
-        <w:pStyle w:val="Normal"/>
-        <w:rPr>
-          <w:rFonts w:ascii="Times New Roman" w:hAnsi="Times New Roman" w:eastAsia="Times New Roman" w:cs="Times New Roman"/>
-        </w:rPr>
-      </w:pPr>
-      <w:r>
-        <w:rPr>
-          <w:rFonts w:ascii="Times New Roman" w:hAnsi="Times New Roman" w:eastAsia="Times New Roman" w:cs="Times New Roman"/>
-        </w:rPr>
-        <w:t>Op het dienblad voor mij lag een bord met daarop een hamburger. Geen bestek en rechtsboven het bord een groot glas, daarin een zwarte drank. Voorzichtig pakte ik het op en nam een slokje. Zoals ik dacht, Cola. De prik tintelde in mijn mond. Michiel knikte met een grijns naar mijn burger en begon weer met zijn stokjes in schaaltjes te prikken.</w:t>
-      </w:r>
-    </w:p>
-    <w:p xmlns:wp14="http://schemas.microsoft.com/office/word/2010/wordml" wp14:paraId="163A258C" wp14:textId="7E627BDD">
-      <w:pPr>
-        <w:pStyle w:val="Normal"/>
-        <w:rPr>
-          <w:rFonts w:ascii="Times New Roman" w:hAnsi="Times New Roman" w:eastAsia="Times New Roman" w:cs="Times New Roman"/>
-        </w:rPr>
-      </w:pPr>
-      <w:r>
-        <w:rPr>
-          <w:rFonts w:ascii="Times New Roman" w:hAnsi="Times New Roman" w:eastAsia="Times New Roman" w:cs="Times New Roman"/>
-        </w:rPr>
-        <w:t>Ik had twee handen nodig om de burger op te pakken. Het broodjes was niet hard of zacht en ik voelde de komkommer was schuiven tussen mijn vingers. Voorzichtig bracht ik het naar mijn mond om de eerste hap te nemen. Eerst tomaat en het broodje toen knisperde ik door de komkommer. Zachter door het vlees en als laatste de sla. De smaak van ketchup en mayonaise maakte het af. Simpel maar goed. Kauwen, slikken en dan de tweede hap. De komkommer die bijna ontsnapt.</w:t>
-      </w:r>
-    </w:p>
-    <w:p xmlns:wp14="http://schemas.microsoft.com/office/word/2010/wordml" wp14:paraId="73EB3FB9" wp14:textId="495C53BE">
-      <w:pPr>
-        <w:pStyle w:val="Normal"/>
-        <w:rPr>
-          <w:rFonts w:ascii="Times New Roman" w:hAnsi="Times New Roman" w:eastAsia="Times New Roman" w:cs="Times New Roman"/>
-        </w:rPr>
-      </w:pPr>
-      <w:r>
-        <w:rPr>
-          <w:rFonts w:ascii="Times New Roman" w:hAnsi="Times New Roman" w:eastAsia="Times New Roman" w:cs="Times New Roman"/>
-        </w:rPr>
-        <w:t>Na een paar happen legde ik het broodje weg en moest ik even op adem komen met een slok cola. De tweede keer dat ik de burger proefde was hij eigenlijk nog beter. Ik deed echt mijn best om goed te kauwen en rustig aan te eten. Alles beter proeven. Na te weinig happen was de burger op en bij mijn laatste slok cola zag ik dat Michiel zat te kijken hoe ik at. Zijn schaaltjes waren ook leeg.</w:t>
-      </w:r>
-    </w:p>
-    <w:p xmlns:wp14="http://schemas.microsoft.com/office/word/2010/wordml" wp14:paraId="7B5CAEB5" wp14:textId="7C09E03D">
-      <w:pPr>
-        <w:pStyle w:val="Normal"/>
-        <w:rPr>
-          <w:rFonts w:ascii="Times New Roman" w:hAnsi="Times New Roman" w:eastAsia="Times New Roman" w:cs="Times New Roman"/>
-        </w:rPr>
-      </w:pPr>
-      <w:r>
-        <w:rPr>
-          <w:rFonts w:ascii="Times New Roman" w:hAnsi="Times New Roman" w:eastAsia="Times New Roman" w:cs="Times New Roman"/>
-        </w:rPr>
-        <w:t>De bediening was er meteen weer en had zo de tafel leeggemaakt. Even zaten we met een lege tafel tussen ons. Michiel stond als eerste op en ik liep achter hem aan naar de uitgang. Bij de deur betaalde hij voor ons allebei. De volgende mensen gingen naar binnen zodra wij de trap af waren. Volgens mij hebben we de rest van de avond, onderweg terug naar het hotel, niets meer tegen elkaar gezegd.</w:t>
+    <w:p>
+      <w:r>
+        <w:t xml:space="preserve">Na een paar happen moest ik het even wegleggen om op adem te komen. Een paar slokken cola en de volgende hap was nog beter. Het smaakte het beste als ik een paar happen nam en dan weer wat dronk. De burger was twee handen groot maar niet genoeg. Veel te snel was het bord leeg. Ik dronk de </w:t>
+      </w:r>
+      <w:r>
+        <w:t>laatste</w:t>
+      </w:r>
+      <w:r>
+        <w:t xml:space="preserve"> cola en leunde achterover om wat bij te komen. Michiel zat mij aan te kijken met lege schaaltjes voor hem. Weer wat op adem knikte ik naar hem en stonden we tegelijkertijd op. Buiten, in de schemering, stond nog steeds een rij voor de ingang. De </w:t>
+      </w:r>
+      <w:r>
+        <w:t>straatlantaarns</w:t>
+      </w:r>
+      <w:r>
+        <w:t xml:space="preserve"> gingen om ons heen aan terwijl we pratend naar het station</w:t>
+      </w:r>
+      <w:r>
+        <w:t xml:space="preserve"> liepen</w:t>
+      </w:r>
+      <w:r>
+        <w:t>.</w:t>
       </w:r>
     </w:p>
     <w:sectPr>
-      <w:pgSz w:w="11906" w:h="16838" w:orient="portrait"/>
+      <w:pgSz w:w="11906" w:h="16838"/>
       <w:pgMar w:top="1440" w:right="1440" w:bottom="1440" w:left="1440" w:header="708" w:footer="708" w:gutter="0"/>
       <w:cols w:space="708"/>
       <w:docGrid w:linePitch="360"/>
@@ -175,33 +190,35 @@
 </file>
 
 <file path=word/styles.xml><?xml version="1.0" encoding="utf-8"?>
-<w:styles xmlns:wp14="http://schemas.microsoft.com/office/word/2010/wordprocessingDrawing" xmlns:mc="http://schemas.openxmlformats.org/markup-compatibility/2006" xmlns:r="http://schemas.openxmlformats.org/officeDocument/2006/relationships" xmlns:w="http://schemas.openxmlformats.org/wordprocessingml/2006/main" xmlns:w14="http://schemas.microsoft.com/office/word/2010/wordml" xmlns:w15="http://schemas.microsoft.com/office/word/2012/wordml" xmlns:w16se="http://schemas.microsoft.com/office/word/2015/wordml/symex" xmlns:w16cid="http://schemas.microsoft.com/office/word/2016/wordml/cid" xmlns:w16="http://schemas.microsoft.com/office/word/2018/wordml" xmlns:w16cex="http://schemas.microsoft.com/office/word/2018/wordml/cex" xmlns:w16sdtdh="http://schemas.microsoft.com/office/word/2020/wordml/sdtdatahash" mc:Ignorable="w14 w15 wp14 w16se w16cid w16 w16cex w16sdtdh">
+<w:styles xmlns:mc="http://schemas.openxmlformats.org/markup-compatibility/2006" xmlns:r="http://schemas.openxmlformats.org/officeDocument/2006/relationships" xmlns:w="http://schemas.openxmlformats.org/wordprocessingml/2006/main" xmlns:w14="http://schemas.microsoft.com/office/word/2010/wordml" xmlns:w15="http://schemas.microsoft.com/office/word/2012/wordml" xmlns:w16cex="http://schemas.microsoft.com/office/word/2018/wordml/cex" xmlns:w16cid="http://schemas.microsoft.com/office/word/2016/wordml/cid" xmlns:w16="http://schemas.microsoft.com/office/word/2018/wordml" xmlns:w16du="http://schemas.microsoft.com/office/word/2023/wordml/word16du" xmlns:w16sdtdh="http://schemas.microsoft.com/office/word/2020/wordml/sdtdatahash" xmlns:w16se="http://schemas.microsoft.com/office/word/2015/wordml/symex" mc:Ignorable="w14 w15 w16se w16cid w16 w16cex w16sdtdh w16du">
   <w:docDefaults>
     <w:rPrDefault>
       <w:rPr>
-        <w:rFonts w:asciiTheme="minorHAnsi" w:hAnsiTheme="minorHAnsi" w:eastAsiaTheme="minorHAnsi" w:cstheme="minorBidi"/>
-        <w:sz w:val="24"/>
-        <w:szCs w:val="24"/>
+        <w:rFonts w:asciiTheme="minorHAnsi" w:eastAsiaTheme="minorHAnsi" w:hAnsiTheme="minorHAnsi" w:cstheme="minorBidi"/>
+        <w:kern w:val="2"/>
+        <w:sz w:val="22"/>
+        <w:szCs w:val="22"/>
         <w:lang w:val="nl-NL" w:eastAsia="en-US" w:bidi="ar-SA"/>
+        <w14:ligatures w14:val="standardContextual"/>
       </w:rPr>
     </w:rPrDefault>
     <w:pPrDefault>
       <w:pPr>
-        <w:spacing w:after="160" w:line="279" w:lineRule="auto"/>
+        <w:spacing w:after="160" w:line="259" w:lineRule="auto"/>
       </w:pPr>
     </w:pPrDefault>
   </w:docDefaults>
-  <w:latentStyles w:defLockedState="0" w:defUIPriority="99" w:defSemiHidden="0" w:defUnhideWhenUsed="0" w:defQFormat="0" w:count="371">
+  <w:latentStyles w:defLockedState="0" w:defUIPriority="99" w:defSemiHidden="0" w:defUnhideWhenUsed="0" w:defQFormat="0" w:count="376">
     <w:lsdException w:name="Normal" w:uiPriority="0" w:qFormat="1"/>
     <w:lsdException w:name="heading 1" w:uiPriority="9" w:qFormat="1"/>
-    <w:lsdException w:name="heading 2" w:uiPriority="9" w:semiHidden="1" w:unhideWhenUsed="1" w:qFormat="1"/>
-    <w:lsdException w:name="heading 3" w:uiPriority="9" w:semiHidden="1" w:unhideWhenUsed="1" w:qFormat="1"/>
-    <w:lsdException w:name="heading 4" w:uiPriority="9" w:semiHidden="1" w:unhideWhenUsed="1" w:qFormat="1"/>
-    <w:lsdException w:name="heading 5" w:uiPriority="9" w:semiHidden="1" w:unhideWhenUsed="1" w:qFormat="1"/>
-    <w:lsdException w:name="heading 6" w:uiPriority="9" w:semiHidden="1" w:unhideWhenUsed="1" w:qFormat="1"/>
-    <w:lsdException w:name="heading 7" w:uiPriority="9" w:semiHidden="1" w:unhideWhenUsed="1" w:qFormat="1"/>
-    <w:lsdException w:name="heading 8" w:uiPriority="9" w:semiHidden="1" w:unhideWhenUsed="1" w:qFormat="1"/>
-    <w:lsdException w:name="heading 9" w:uiPriority="9" w:semiHidden="1" w:unhideWhenUsed="1" w:qFormat="1"/>
+    <w:lsdException w:name="heading 2" w:semiHidden="1" w:uiPriority="9" w:unhideWhenUsed="1" w:qFormat="1"/>
+    <w:lsdException w:name="heading 3" w:semiHidden="1" w:uiPriority="9" w:unhideWhenUsed="1" w:qFormat="1"/>
+    <w:lsdException w:name="heading 4" w:semiHidden="1" w:uiPriority="9" w:unhideWhenUsed="1" w:qFormat="1"/>
+    <w:lsdException w:name="heading 5" w:semiHidden="1" w:uiPriority="9" w:unhideWhenUsed="1" w:qFormat="1"/>
+    <w:lsdException w:name="heading 6" w:semiHidden="1" w:uiPriority="9" w:unhideWhenUsed="1" w:qFormat="1"/>
+    <w:lsdException w:name="heading 7" w:semiHidden="1" w:uiPriority="9" w:unhideWhenUsed="1" w:qFormat="1"/>
+    <w:lsdException w:name="heading 8" w:semiHidden="1" w:uiPriority="9" w:unhideWhenUsed="1" w:qFormat="1"/>
+    <w:lsdException w:name="heading 9" w:semiHidden="1" w:uiPriority="9" w:unhideWhenUsed="1" w:qFormat="1"/>
     <w:lsdException w:name="index 1" w:semiHidden="1" w:unhideWhenUsed="1"/>
     <w:lsdException w:name="index 2" w:semiHidden="1" w:unhideWhenUsed="1"/>
     <w:lsdException w:name="index 3" w:semiHidden="1" w:unhideWhenUsed="1"/>
@@ -211,22 +228,22 @@
     <w:lsdException w:name="index 7" w:semiHidden="1" w:unhideWhenUsed="1"/>
     <w:lsdException w:name="index 8" w:semiHidden="1" w:unhideWhenUsed="1"/>
     <w:lsdException w:name="index 9" w:semiHidden="1" w:unhideWhenUsed="1"/>
-    <w:lsdException w:name="toc 1" w:uiPriority="39" w:semiHidden="1" w:unhideWhenUsed="1"/>
-    <w:lsdException w:name="toc 2" w:uiPriority="39" w:semiHidden="1" w:unhideWhenUsed="1"/>
-    <w:lsdException w:name="toc 3" w:uiPriority="39" w:semiHidden="1" w:unhideWhenUsed="1"/>
-    <w:lsdException w:name="toc 4" w:uiPriority="39" w:semiHidden="1" w:unhideWhenUsed="1"/>
-    <w:lsdException w:name="toc 5" w:uiPriority="39" w:semiHidden="1" w:unhideWhenUsed="1"/>
-    <w:lsdException w:name="toc 6" w:uiPriority="39" w:semiHidden="1" w:unhideWhenUsed="1"/>
-    <w:lsdException w:name="toc 7" w:uiPriority="39" w:semiHidden="1" w:unhideWhenUsed="1"/>
-    <w:lsdException w:name="toc 8" w:uiPriority="39" w:semiHidden="1" w:unhideWhenUsed="1"/>
-    <w:lsdException w:name="toc 9" w:uiPriority="39" w:semiHidden="1" w:unhideWhenUsed="1"/>
+    <w:lsdException w:name="toc 1" w:semiHidden="1" w:uiPriority="39" w:unhideWhenUsed="1"/>
+    <w:lsdException w:name="toc 2" w:semiHidden="1" w:uiPriority="39" w:unhideWhenUsed="1"/>
+    <w:lsdException w:name="toc 3" w:semiHidden="1" w:uiPriority="39" w:unhideWhenUsed="1"/>
+    <w:lsdException w:name="toc 4" w:semiHidden="1" w:uiPriority="39" w:unhideWhenUsed="1"/>
+    <w:lsdException w:name="toc 5" w:semiHidden="1" w:uiPriority="39" w:unhideWhenUsed="1"/>
+    <w:lsdException w:name="toc 6" w:semiHidden="1" w:uiPriority="39" w:unhideWhenUsed="1"/>
+    <w:lsdException w:name="toc 7" w:semiHidden="1" w:uiPriority="39" w:unhideWhenUsed="1"/>
+    <w:lsdException w:name="toc 8" w:semiHidden="1" w:uiPriority="39" w:unhideWhenUsed="1"/>
+    <w:lsdException w:name="toc 9" w:semiHidden="1" w:uiPriority="39" w:unhideWhenUsed="1"/>
     <w:lsdException w:name="Normal Indent" w:semiHidden="1" w:unhideWhenUsed="1"/>
     <w:lsdException w:name="footnote text" w:semiHidden="1" w:unhideWhenUsed="1"/>
     <w:lsdException w:name="annotation text" w:semiHidden="1" w:unhideWhenUsed="1"/>
     <w:lsdException w:name="header" w:semiHidden="1" w:unhideWhenUsed="1"/>
     <w:lsdException w:name="footer" w:semiHidden="1" w:unhideWhenUsed="1"/>
     <w:lsdException w:name="index heading" w:semiHidden="1" w:unhideWhenUsed="1"/>
-    <w:lsdException w:name="caption" w:uiPriority="35" w:semiHidden="1" w:unhideWhenUsed="1" w:qFormat="1"/>
+    <w:lsdException w:name="caption" w:semiHidden="1" w:uiPriority="35" w:unhideWhenUsed="1" w:qFormat="1"/>
     <w:lsdException w:name="table of figures" w:semiHidden="1" w:unhideWhenUsed="1"/>
     <w:lsdException w:name="envelope address" w:semiHidden="1" w:unhideWhenUsed="1"/>
     <w:lsdException w:name="envelope return" w:semiHidden="1" w:unhideWhenUsed="1"/>
@@ -257,7 +274,7 @@
     <w:lsdException w:name="Title" w:uiPriority="10" w:qFormat="1"/>
     <w:lsdException w:name="Closing" w:semiHidden="1" w:unhideWhenUsed="1"/>
     <w:lsdException w:name="Signature" w:semiHidden="1" w:unhideWhenUsed="1"/>
-    <w:lsdException w:name="Default Paragraph Font" w:uiPriority="1" w:semiHidden="1" w:unhideWhenUsed="1"/>
+    <w:lsdException w:name="Default Paragraph Font" w:semiHidden="1" w:uiPriority="1" w:unhideWhenUsed="1"/>
     <w:lsdException w:name="Body Text" w:semiHidden="1" w:unhideWhenUsed="1"/>
     <w:lsdException w:name="Body Text Indent" w:semiHidden="1" w:unhideWhenUsed="1"/>
     <w:lsdException w:name="List Continue" w:semiHidden="1" w:unhideWhenUsed="1"/>
@@ -457,8 +474,8 @@
     <w:lsdException w:name="Subtle Reference" w:uiPriority="31" w:qFormat="1"/>
     <w:lsdException w:name="Intense Reference" w:uiPriority="32" w:qFormat="1"/>
     <w:lsdException w:name="Book Title" w:uiPriority="33" w:qFormat="1"/>
-    <w:lsdException w:name="Bibliography" w:uiPriority="37" w:semiHidden="1" w:unhideWhenUsed="1"/>
-    <w:lsdException w:name="TOC Heading" w:uiPriority="39" w:semiHidden="1" w:unhideWhenUsed="1" w:qFormat="1"/>
+    <w:lsdException w:name="Bibliography" w:semiHidden="1" w:uiPriority="37" w:unhideWhenUsed="1"/>
+    <w:lsdException w:name="TOC Heading" w:semiHidden="1" w:uiPriority="39" w:unhideWhenUsed="1" w:qFormat="1"/>
     <w:lsdException w:name="Plain Table 1" w:uiPriority="41"/>
     <w:lsdException w:name="Plain Table 2" w:uiPriority="42"/>
     <w:lsdException w:name="Plain Table 3" w:uiPriority="43"/>
@@ -563,18 +580,222 @@
     <w:lsdException w:name="List Table 5 Dark Accent 6" w:uiPriority="50"/>
     <w:lsdException w:name="List Table 6 Colorful Accent 6" w:uiPriority="51"/>
     <w:lsdException w:name="List Table 7 Colorful Accent 6" w:uiPriority="52"/>
+    <w:lsdException w:name="Mention" w:semiHidden="1" w:unhideWhenUsed="1"/>
+    <w:lsdException w:name="Smart Hyperlink" w:semiHidden="1" w:unhideWhenUsed="1"/>
+    <w:lsdException w:name="Hashtag" w:semiHidden="1" w:unhideWhenUsed="1"/>
+    <w:lsdException w:name="Unresolved Mention" w:semiHidden="1" w:unhideWhenUsed="1"/>
+    <w:lsdException w:name="Smart Link" w:semiHidden="1" w:unhideWhenUsed="1"/>
   </w:latentStyles>
-  <w:style w:type="paragraph" w:styleId="Normal" w:default="1">
+  <w:style w:type="paragraph" w:default="1" w:styleId="Standaard">
     <w:name w:val="Normal"/>
     <w:qFormat/>
   </w:style>
-  <w:style w:type="character" w:styleId="DefaultParagraphFont" w:default="1">
+  <w:style w:type="paragraph" w:styleId="Kop1">
+    <w:name w:val="heading 1"/>
+    <w:basedOn w:val="Standaard"/>
+    <w:next w:val="Standaard"/>
+    <w:link w:val="Kop1Char"/>
+    <w:uiPriority w:val="9"/>
+    <w:qFormat/>
+    <w:rsid w:val="00A67997"/>
+    <w:pPr>
+      <w:keepNext/>
+      <w:keepLines/>
+      <w:spacing w:before="360" w:after="80"/>
+      <w:outlineLvl w:val="0"/>
+    </w:pPr>
+    <w:rPr>
+      <w:rFonts w:asciiTheme="majorHAnsi" w:eastAsiaTheme="majorEastAsia" w:hAnsiTheme="majorHAnsi" w:cstheme="majorBidi"/>
+      <w:color w:val="2F5496" w:themeColor="accent1" w:themeShade="BF"/>
+      <w:sz w:val="40"/>
+      <w:szCs w:val="40"/>
+    </w:rPr>
+  </w:style>
+  <w:style w:type="paragraph" w:styleId="Kop2">
+    <w:name w:val="heading 2"/>
+    <w:basedOn w:val="Standaard"/>
+    <w:next w:val="Standaard"/>
+    <w:link w:val="Kop2Char"/>
+    <w:uiPriority w:val="9"/>
+    <w:semiHidden/>
+    <w:unhideWhenUsed/>
+    <w:qFormat/>
+    <w:rsid w:val="00A67997"/>
+    <w:pPr>
+      <w:keepNext/>
+      <w:keepLines/>
+      <w:spacing w:before="160" w:after="80"/>
+      <w:outlineLvl w:val="1"/>
+    </w:pPr>
+    <w:rPr>
+      <w:rFonts w:asciiTheme="majorHAnsi" w:eastAsiaTheme="majorEastAsia" w:hAnsiTheme="majorHAnsi" w:cstheme="majorBidi"/>
+      <w:color w:val="2F5496" w:themeColor="accent1" w:themeShade="BF"/>
+      <w:sz w:val="32"/>
+      <w:szCs w:val="32"/>
+    </w:rPr>
+  </w:style>
+  <w:style w:type="paragraph" w:styleId="Kop3">
+    <w:name w:val="heading 3"/>
+    <w:basedOn w:val="Standaard"/>
+    <w:next w:val="Standaard"/>
+    <w:link w:val="Kop3Char"/>
+    <w:uiPriority w:val="9"/>
+    <w:semiHidden/>
+    <w:unhideWhenUsed/>
+    <w:qFormat/>
+    <w:rsid w:val="00A67997"/>
+    <w:pPr>
+      <w:keepNext/>
+      <w:keepLines/>
+      <w:spacing w:before="160" w:after="80"/>
+      <w:outlineLvl w:val="2"/>
+    </w:pPr>
+    <w:rPr>
+      <w:rFonts w:eastAsiaTheme="majorEastAsia" w:cstheme="majorBidi"/>
+      <w:color w:val="2F5496" w:themeColor="accent1" w:themeShade="BF"/>
+      <w:sz w:val="28"/>
+      <w:szCs w:val="28"/>
+    </w:rPr>
+  </w:style>
+  <w:style w:type="paragraph" w:styleId="Kop4">
+    <w:name w:val="heading 4"/>
+    <w:basedOn w:val="Standaard"/>
+    <w:next w:val="Standaard"/>
+    <w:link w:val="Kop4Char"/>
+    <w:uiPriority w:val="9"/>
+    <w:semiHidden/>
+    <w:unhideWhenUsed/>
+    <w:qFormat/>
+    <w:rsid w:val="00A67997"/>
+    <w:pPr>
+      <w:keepNext/>
+      <w:keepLines/>
+      <w:spacing w:before="80" w:after="40"/>
+      <w:outlineLvl w:val="3"/>
+    </w:pPr>
+    <w:rPr>
+      <w:rFonts w:eastAsiaTheme="majorEastAsia" w:cstheme="majorBidi"/>
+      <w:i/>
+      <w:iCs/>
+      <w:color w:val="2F5496" w:themeColor="accent1" w:themeShade="BF"/>
+    </w:rPr>
+  </w:style>
+  <w:style w:type="paragraph" w:styleId="Kop5">
+    <w:name w:val="heading 5"/>
+    <w:basedOn w:val="Standaard"/>
+    <w:next w:val="Standaard"/>
+    <w:link w:val="Kop5Char"/>
+    <w:uiPriority w:val="9"/>
+    <w:semiHidden/>
+    <w:unhideWhenUsed/>
+    <w:qFormat/>
+    <w:rsid w:val="00A67997"/>
+    <w:pPr>
+      <w:keepNext/>
+      <w:keepLines/>
+      <w:spacing w:before="80" w:after="40"/>
+      <w:outlineLvl w:val="4"/>
+    </w:pPr>
+    <w:rPr>
+      <w:rFonts w:eastAsiaTheme="majorEastAsia" w:cstheme="majorBidi"/>
+      <w:color w:val="2F5496" w:themeColor="accent1" w:themeShade="BF"/>
+    </w:rPr>
+  </w:style>
+  <w:style w:type="paragraph" w:styleId="Kop6">
+    <w:name w:val="heading 6"/>
+    <w:basedOn w:val="Standaard"/>
+    <w:next w:val="Standaard"/>
+    <w:link w:val="Kop6Char"/>
+    <w:uiPriority w:val="9"/>
+    <w:semiHidden/>
+    <w:unhideWhenUsed/>
+    <w:qFormat/>
+    <w:rsid w:val="00A67997"/>
+    <w:pPr>
+      <w:keepNext/>
+      <w:keepLines/>
+      <w:spacing w:before="40" w:after="0"/>
+      <w:outlineLvl w:val="5"/>
+    </w:pPr>
+    <w:rPr>
+      <w:rFonts w:eastAsiaTheme="majorEastAsia" w:cstheme="majorBidi"/>
+      <w:i/>
+      <w:iCs/>
+      <w:color w:val="595959" w:themeColor="text1" w:themeTint="A6"/>
+    </w:rPr>
+  </w:style>
+  <w:style w:type="paragraph" w:styleId="Kop7">
+    <w:name w:val="heading 7"/>
+    <w:basedOn w:val="Standaard"/>
+    <w:next w:val="Standaard"/>
+    <w:link w:val="Kop7Char"/>
+    <w:uiPriority w:val="9"/>
+    <w:semiHidden/>
+    <w:unhideWhenUsed/>
+    <w:qFormat/>
+    <w:rsid w:val="00A67997"/>
+    <w:pPr>
+      <w:keepNext/>
+      <w:keepLines/>
+      <w:spacing w:before="40" w:after="0"/>
+      <w:outlineLvl w:val="6"/>
+    </w:pPr>
+    <w:rPr>
+      <w:rFonts w:eastAsiaTheme="majorEastAsia" w:cstheme="majorBidi"/>
+      <w:color w:val="595959" w:themeColor="text1" w:themeTint="A6"/>
+    </w:rPr>
+  </w:style>
+  <w:style w:type="paragraph" w:styleId="Kop8">
+    <w:name w:val="heading 8"/>
+    <w:basedOn w:val="Standaard"/>
+    <w:next w:val="Standaard"/>
+    <w:link w:val="Kop8Char"/>
+    <w:uiPriority w:val="9"/>
+    <w:semiHidden/>
+    <w:unhideWhenUsed/>
+    <w:qFormat/>
+    <w:rsid w:val="00A67997"/>
+    <w:pPr>
+      <w:keepNext/>
+      <w:keepLines/>
+      <w:spacing w:after="0"/>
+      <w:outlineLvl w:val="7"/>
+    </w:pPr>
+    <w:rPr>
+      <w:rFonts w:eastAsiaTheme="majorEastAsia" w:cstheme="majorBidi"/>
+      <w:i/>
+      <w:iCs/>
+      <w:color w:val="272727" w:themeColor="text1" w:themeTint="D8"/>
+    </w:rPr>
+  </w:style>
+  <w:style w:type="paragraph" w:styleId="Kop9">
+    <w:name w:val="heading 9"/>
+    <w:basedOn w:val="Standaard"/>
+    <w:next w:val="Standaard"/>
+    <w:link w:val="Kop9Char"/>
+    <w:uiPriority w:val="9"/>
+    <w:semiHidden/>
+    <w:unhideWhenUsed/>
+    <w:qFormat/>
+    <w:rsid w:val="00A67997"/>
+    <w:pPr>
+      <w:keepNext/>
+      <w:keepLines/>
+      <w:spacing w:after="0"/>
+      <w:outlineLvl w:val="8"/>
+    </w:pPr>
+    <w:rPr>
+      <w:rFonts w:eastAsiaTheme="majorEastAsia" w:cstheme="majorBidi"/>
+      <w:color w:val="272727" w:themeColor="text1" w:themeTint="D8"/>
+    </w:rPr>
+  </w:style>
+  <w:style w:type="character" w:default="1" w:styleId="Standaardalinea-lettertype">
     <w:name w:val="Default Paragraph Font"/>
     <w:uiPriority w:val="1"/>
     <w:semiHidden/>
     <w:unhideWhenUsed/>
   </w:style>
-  <w:style w:type="table" w:styleId="TableNormal" w:default="1">
+  <w:style w:type="table" w:default="1" w:styleId="Standaardtabel">
     <w:name w:val="Normal Table"/>
     <w:uiPriority w:val="99"/>
     <w:semiHidden/>
@@ -589,49 +810,307 @@
       </w:tblCellMar>
     </w:tblPr>
   </w:style>
-  <w:style w:type="numbering" w:styleId="NoList" w:default="1">
+  <w:style w:type="numbering" w:default="1" w:styleId="Geenlijst">
     <w:name w:val="No List"/>
     <w:uiPriority w:val="99"/>
     <w:semiHidden/>
     <w:unhideWhenUsed/>
   </w:style>
-  <w:style xmlns:w14="http://schemas.microsoft.com/office/word/2010/wordml" xmlns:mc="http://schemas.openxmlformats.org/markup-compatibility/2006" xmlns:w="http://schemas.openxmlformats.org/wordprocessingml/2006/main" w:type="character" w:styleId="TitleChar" w:customStyle="1" mc:Ignorable="w14">
-    <w:name xmlns:w="http://schemas.openxmlformats.org/wordprocessingml/2006/main" w:val="Title Char"/>
-    <w:basedOn xmlns:w="http://schemas.openxmlformats.org/wordprocessingml/2006/main" w:val="DefaultParagraphFont"/>
-    <w:link xmlns:w="http://schemas.openxmlformats.org/wordprocessingml/2006/main" w:val="Title"/>
-    <w:uiPriority xmlns:w="http://schemas.openxmlformats.org/wordprocessingml/2006/main" w:val="10"/>
-    <w:rPr xmlns:w="http://schemas.openxmlformats.org/wordprocessingml/2006/main">
-      <w:rFonts w:asciiTheme="majorHAnsi" w:hAnsiTheme="majorHAnsi" w:eastAsiaTheme="majorEastAsia" w:cstheme="majorBidi"/>
+  <w:style w:type="character" w:customStyle="1" w:styleId="Kop1Char">
+    <w:name w:val="Kop 1 Char"/>
+    <w:basedOn w:val="Standaardalinea-lettertype"/>
+    <w:link w:val="Kop1"/>
+    <w:uiPriority w:val="9"/>
+    <w:rsid w:val="00A67997"/>
+    <w:rPr>
+      <w:rFonts w:asciiTheme="majorHAnsi" w:eastAsiaTheme="majorEastAsia" w:hAnsiTheme="majorHAnsi" w:cstheme="majorBidi"/>
+      <w:color w:val="2F5496" w:themeColor="accent1" w:themeShade="BF"/>
+      <w:sz w:val="40"/>
+      <w:szCs w:val="40"/>
+    </w:rPr>
+  </w:style>
+  <w:style w:type="character" w:customStyle="1" w:styleId="Kop2Char">
+    <w:name w:val="Kop 2 Char"/>
+    <w:basedOn w:val="Standaardalinea-lettertype"/>
+    <w:link w:val="Kop2"/>
+    <w:uiPriority w:val="9"/>
+    <w:semiHidden/>
+    <w:rsid w:val="00A67997"/>
+    <w:rPr>
+      <w:rFonts w:asciiTheme="majorHAnsi" w:eastAsiaTheme="majorEastAsia" w:hAnsiTheme="majorHAnsi" w:cstheme="majorBidi"/>
+      <w:color w:val="2F5496" w:themeColor="accent1" w:themeShade="BF"/>
+      <w:sz w:val="32"/>
+      <w:szCs w:val="32"/>
+    </w:rPr>
+  </w:style>
+  <w:style w:type="character" w:customStyle="1" w:styleId="Kop3Char">
+    <w:name w:val="Kop 3 Char"/>
+    <w:basedOn w:val="Standaardalinea-lettertype"/>
+    <w:link w:val="Kop3"/>
+    <w:uiPriority w:val="9"/>
+    <w:semiHidden/>
+    <w:rsid w:val="00A67997"/>
+    <w:rPr>
+      <w:rFonts w:eastAsiaTheme="majorEastAsia" w:cstheme="majorBidi"/>
+      <w:color w:val="2F5496" w:themeColor="accent1" w:themeShade="BF"/>
+      <w:sz w:val="28"/>
+      <w:szCs w:val="28"/>
+    </w:rPr>
+  </w:style>
+  <w:style w:type="character" w:customStyle="1" w:styleId="Kop4Char">
+    <w:name w:val="Kop 4 Char"/>
+    <w:basedOn w:val="Standaardalinea-lettertype"/>
+    <w:link w:val="Kop4"/>
+    <w:uiPriority w:val="9"/>
+    <w:semiHidden/>
+    <w:rsid w:val="00A67997"/>
+    <w:rPr>
+      <w:rFonts w:eastAsiaTheme="majorEastAsia" w:cstheme="majorBidi"/>
+      <w:i/>
+      <w:iCs/>
+      <w:color w:val="2F5496" w:themeColor="accent1" w:themeShade="BF"/>
+    </w:rPr>
+  </w:style>
+  <w:style w:type="character" w:customStyle="1" w:styleId="Kop5Char">
+    <w:name w:val="Kop 5 Char"/>
+    <w:basedOn w:val="Standaardalinea-lettertype"/>
+    <w:link w:val="Kop5"/>
+    <w:uiPriority w:val="9"/>
+    <w:semiHidden/>
+    <w:rsid w:val="00A67997"/>
+    <w:rPr>
+      <w:rFonts w:eastAsiaTheme="majorEastAsia" w:cstheme="majorBidi"/>
+      <w:color w:val="2F5496" w:themeColor="accent1" w:themeShade="BF"/>
+    </w:rPr>
+  </w:style>
+  <w:style w:type="character" w:customStyle="1" w:styleId="Kop6Char">
+    <w:name w:val="Kop 6 Char"/>
+    <w:basedOn w:val="Standaardalinea-lettertype"/>
+    <w:link w:val="Kop6"/>
+    <w:uiPriority w:val="9"/>
+    <w:semiHidden/>
+    <w:rsid w:val="00A67997"/>
+    <w:rPr>
+      <w:rFonts w:eastAsiaTheme="majorEastAsia" w:cstheme="majorBidi"/>
+      <w:i/>
+      <w:iCs/>
+      <w:color w:val="595959" w:themeColor="text1" w:themeTint="A6"/>
+    </w:rPr>
+  </w:style>
+  <w:style w:type="character" w:customStyle="1" w:styleId="Kop7Char">
+    <w:name w:val="Kop 7 Char"/>
+    <w:basedOn w:val="Standaardalinea-lettertype"/>
+    <w:link w:val="Kop7"/>
+    <w:uiPriority w:val="9"/>
+    <w:semiHidden/>
+    <w:rsid w:val="00A67997"/>
+    <w:rPr>
+      <w:rFonts w:eastAsiaTheme="majorEastAsia" w:cstheme="majorBidi"/>
+      <w:color w:val="595959" w:themeColor="text1" w:themeTint="A6"/>
+    </w:rPr>
+  </w:style>
+  <w:style w:type="character" w:customStyle="1" w:styleId="Kop8Char">
+    <w:name w:val="Kop 8 Char"/>
+    <w:basedOn w:val="Standaardalinea-lettertype"/>
+    <w:link w:val="Kop8"/>
+    <w:uiPriority w:val="9"/>
+    <w:semiHidden/>
+    <w:rsid w:val="00A67997"/>
+    <w:rPr>
+      <w:rFonts w:eastAsiaTheme="majorEastAsia" w:cstheme="majorBidi"/>
+      <w:i/>
+      <w:iCs/>
+      <w:color w:val="272727" w:themeColor="text1" w:themeTint="D8"/>
+    </w:rPr>
+  </w:style>
+  <w:style w:type="character" w:customStyle="1" w:styleId="Kop9Char">
+    <w:name w:val="Kop 9 Char"/>
+    <w:basedOn w:val="Standaardalinea-lettertype"/>
+    <w:link w:val="Kop9"/>
+    <w:uiPriority w:val="9"/>
+    <w:semiHidden/>
+    <w:rsid w:val="00A67997"/>
+    <w:rPr>
+      <w:rFonts w:eastAsiaTheme="majorEastAsia" w:cstheme="majorBidi"/>
+      <w:color w:val="272727" w:themeColor="text1" w:themeTint="D8"/>
+    </w:rPr>
+  </w:style>
+  <w:style w:type="paragraph" w:styleId="Titel">
+    <w:name w:val="Title"/>
+    <w:basedOn w:val="Standaard"/>
+    <w:next w:val="Standaard"/>
+    <w:link w:val="TitelChar"/>
+    <w:uiPriority w:val="10"/>
+    <w:qFormat/>
+    <w:rsid w:val="00A67997"/>
+    <w:pPr>
+      <w:spacing w:after="80" w:line="240" w:lineRule="auto"/>
+      <w:contextualSpacing/>
+    </w:pPr>
+    <w:rPr>
+      <w:rFonts w:asciiTheme="majorHAnsi" w:eastAsiaTheme="majorEastAsia" w:hAnsiTheme="majorHAnsi" w:cstheme="majorBidi"/>
       <w:spacing w:val="-10"/>
       <w:kern w:val="28"/>
       <w:sz w:val="56"/>
       <w:szCs w:val="56"/>
     </w:rPr>
   </w:style>
-  <w:style xmlns:w14="http://schemas.microsoft.com/office/word/2010/wordml" xmlns:mc="http://schemas.openxmlformats.org/markup-compatibility/2006" xmlns:w="http://schemas.openxmlformats.org/wordprocessingml/2006/main" w:type="paragraph" w:styleId="Title" mc:Ignorable="w14">
-    <w:name xmlns:w="http://schemas.openxmlformats.org/wordprocessingml/2006/main" w:val="Title"/>
-    <w:basedOn xmlns:w="http://schemas.openxmlformats.org/wordprocessingml/2006/main" w:val="Normal"/>
-    <w:next xmlns:w="http://schemas.openxmlformats.org/wordprocessingml/2006/main" w:val="Normal"/>
-    <w:link xmlns:w="http://schemas.openxmlformats.org/wordprocessingml/2006/main" w:val="TitleChar"/>
-    <w:uiPriority xmlns:w="http://schemas.openxmlformats.org/wordprocessingml/2006/main" w:val="10"/>
-    <w:qFormat xmlns:w="http://schemas.openxmlformats.org/wordprocessingml/2006/main"/>
-    <w:pPr xmlns:w="http://schemas.openxmlformats.org/wordprocessingml/2006/main">
-      <w:spacing xmlns:w="http://schemas.openxmlformats.org/wordprocessingml/2006/main" w:after="0" w:line="240" w:lineRule="auto"/>
-      <w:contextualSpacing xmlns:w="http://schemas.openxmlformats.org/wordprocessingml/2006/main"/>
-    </w:pPr>
-    <w:rPr xmlns:w="http://schemas.openxmlformats.org/wordprocessingml/2006/main">
-      <w:rFonts w:asciiTheme="majorHAnsi" w:hAnsiTheme="majorHAnsi" w:eastAsiaTheme="majorEastAsia" w:cstheme="majorBidi"/>
+  <w:style w:type="character" w:customStyle="1" w:styleId="TitelChar">
+    <w:name w:val="Titel Char"/>
+    <w:basedOn w:val="Standaardalinea-lettertype"/>
+    <w:link w:val="Titel"/>
+    <w:uiPriority w:val="10"/>
+    <w:rsid w:val="00A67997"/>
+    <w:rPr>
+      <w:rFonts w:asciiTheme="majorHAnsi" w:eastAsiaTheme="majorEastAsia" w:hAnsiTheme="majorHAnsi" w:cstheme="majorBidi"/>
       <w:spacing w:val="-10"/>
       <w:kern w:val="28"/>
       <w:sz w:val="56"/>
       <w:szCs w:val="56"/>
     </w:rPr>
   </w:style>
+  <w:style w:type="paragraph" w:styleId="Ondertitel">
+    <w:name w:val="Subtitle"/>
+    <w:basedOn w:val="Standaard"/>
+    <w:next w:val="Standaard"/>
+    <w:link w:val="OndertitelChar"/>
+    <w:uiPriority w:val="11"/>
+    <w:qFormat/>
+    <w:rsid w:val="00A67997"/>
+    <w:pPr>
+      <w:numPr>
+        <w:ilvl w:val="1"/>
+      </w:numPr>
+    </w:pPr>
+    <w:rPr>
+      <w:rFonts w:eastAsiaTheme="majorEastAsia" w:cstheme="majorBidi"/>
+      <w:color w:val="595959" w:themeColor="text1" w:themeTint="A6"/>
+      <w:spacing w:val="15"/>
+      <w:sz w:val="28"/>
+      <w:szCs w:val="28"/>
+    </w:rPr>
+  </w:style>
+  <w:style w:type="character" w:customStyle="1" w:styleId="OndertitelChar">
+    <w:name w:val="Ondertitel Char"/>
+    <w:basedOn w:val="Standaardalinea-lettertype"/>
+    <w:link w:val="Ondertitel"/>
+    <w:uiPriority w:val="11"/>
+    <w:rsid w:val="00A67997"/>
+    <w:rPr>
+      <w:rFonts w:eastAsiaTheme="majorEastAsia" w:cstheme="majorBidi"/>
+      <w:color w:val="595959" w:themeColor="text1" w:themeTint="A6"/>
+      <w:spacing w:val="15"/>
+      <w:sz w:val="28"/>
+      <w:szCs w:val="28"/>
+    </w:rPr>
+  </w:style>
+  <w:style w:type="paragraph" w:styleId="Citaat">
+    <w:name w:val="Quote"/>
+    <w:basedOn w:val="Standaard"/>
+    <w:next w:val="Standaard"/>
+    <w:link w:val="CitaatChar"/>
+    <w:uiPriority w:val="29"/>
+    <w:qFormat/>
+    <w:rsid w:val="00A67997"/>
+    <w:pPr>
+      <w:spacing w:before="160"/>
+      <w:jc w:val="center"/>
+    </w:pPr>
+    <w:rPr>
+      <w:i/>
+      <w:iCs/>
+      <w:color w:val="404040" w:themeColor="text1" w:themeTint="BF"/>
+    </w:rPr>
+  </w:style>
+  <w:style w:type="character" w:customStyle="1" w:styleId="CitaatChar">
+    <w:name w:val="Citaat Char"/>
+    <w:basedOn w:val="Standaardalinea-lettertype"/>
+    <w:link w:val="Citaat"/>
+    <w:uiPriority w:val="29"/>
+    <w:rsid w:val="00A67997"/>
+    <w:rPr>
+      <w:i/>
+      <w:iCs/>
+      <w:color w:val="404040" w:themeColor="text1" w:themeTint="BF"/>
+    </w:rPr>
+  </w:style>
+  <w:style w:type="paragraph" w:styleId="Lijstalinea">
+    <w:name w:val="List Paragraph"/>
+    <w:basedOn w:val="Standaard"/>
+    <w:uiPriority w:val="34"/>
+    <w:qFormat/>
+    <w:rsid w:val="00A67997"/>
+    <w:pPr>
+      <w:ind w:left="720"/>
+      <w:contextualSpacing/>
+    </w:pPr>
+  </w:style>
+  <w:style w:type="character" w:styleId="Intensievebenadrukking">
+    <w:name w:val="Intense Emphasis"/>
+    <w:basedOn w:val="Standaardalinea-lettertype"/>
+    <w:uiPriority w:val="21"/>
+    <w:qFormat/>
+    <w:rsid w:val="00A67997"/>
+    <w:rPr>
+      <w:i/>
+      <w:iCs/>
+      <w:color w:val="2F5496" w:themeColor="accent1" w:themeShade="BF"/>
+    </w:rPr>
+  </w:style>
+  <w:style w:type="paragraph" w:styleId="Duidelijkcitaat">
+    <w:name w:val="Intense Quote"/>
+    <w:basedOn w:val="Standaard"/>
+    <w:next w:val="Standaard"/>
+    <w:link w:val="DuidelijkcitaatChar"/>
+    <w:uiPriority w:val="30"/>
+    <w:qFormat/>
+    <w:rsid w:val="00A67997"/>
+    <w:pPr>
+      <w:pBdr>
+        <w:top w:val="single" w:sz="4" w:space="10" w:color="2F5496" w:themeColor="accent1" w:themeShade="BF"/>
+        <w:bottom w:val="single" w:sz="4" w:space="10" w:color="2F5496" w:themeColor="accent1" w:themeShade="BF"/>
+      </w:pBdr>
+      <w:spacing w:before="360" w:after="360"/>
+      <w:ind w:left="864" w:right="864"/>
+      <w:jc w:val="center"/>
+    </w:pPr>
+    <w:rPr>
+      <w:i/>
+      <w:iCs/>
+      <w:color w:val="2F5496" w:themeColor="accent1" w:themeShade="BF"/>
+    </w:rPr>
+  </w:style>
+  <w:style w:type="character" w:customStyle="1" w:styleId="DuidelijkcitaatChar">
+    <w:name w:val="Duidelijk citaat Char"/>
+    <w:basedOn w:val="Standaardalinea-lettertype"/>
+    <w:link w:val="Duidelijkcitaat"/>
+    <w:uiPriority w:val="30"/>
+    <w:rsid w:val="00A67997"/>
+    <w:rPr>
+      <w:i/>
+      <w:iCs/>
+      <w:color w:val="2F5496" w:themeColor="accent1" w:themeShade="BF"/>
+    </w:rPr>
+  </w:style>
+  <w:style w:type="character" w:styleId="Intensieveverwijzing">
+    <w:name w:val="Intense Reference"/>
+    <w:basedOn w:val="Standaardalinea-lettertype"/>
+    <w:uiPriority w:val="32"/>
+    <w:qFormat/>
+    <w:rsid w:val="00A67997"/>
+    <w:rPr>
+      <w:b/>
+      <w:bCs/>
+      <w:smallCaps/>
+      <w:color w:val="2F5496" w:themeColor="accent1" w:themeShade="BF"/>
+      <w:spacing w:val="5"/>
+    </w:rPr>
+  </w:style>
 </w:styles>
 </file>
 
 <file path=word/theme/theme1.xml><?xml version="1.0" encoding="utf-8"?>
-<a:theme xmlns:thm15="http://schemas.microsoft.com/office/thememl/2012/main" xmlns:a="http://schemas.openxmlformats.org/drawingml/2006/main" name="Office Theme">
+<a:theme xmlns:a="http://schemas.openxmlformats.org/drawingml/2006/main" name="Office Theme">
   <a:themeElements>
     <a:clrScheme name="Office">
       <a:dk1>
@@ -641,44 +1120,44 @@
         <a:sysClr val="window" lastClr="FFFFFF"/>
       </a:lt1>
       <a:dk2>
-        <a:srgbClr val="0E2841"/>
+        <a:srgbClr val="44546A"/>
       </a:dk2>
       <a:lt2>
-        <a:srgbClr val="E8E8E8"/>
+        <a:srgbClr val="E7E6E6"/>
       </a:lt2>
       <a:accent1>
-        <a:srgbClr val="156082"/>
+        <a:srgbClr val="4472C4"/>
       </a:accent1>
       <a:accent2>
-        <a:srgbClr val="E97132"/>
+        <a:srgbClr val="ED7D31"/>
       </a:accent2>
       <a:accent3>
-        <a:srgbClr val="196B24"/>
+        <a:srgbClr val="A5A5A5"/>
       </a:accent3>
       <a:accent4>
-        <a:srgbClr val="0F9ED5"/>
+        <a:srgbClr val="FFC000"/>
       </a:accent4>
       <a:accent5>
-        <a:srgbClr val="A02B93"/>
+        <a:srgbClr val="5B9BD5"/>
       </a:accent5>
       <a:accent6>
-        <a:srgbClr val="4EA72E"/>
+        <a:srgbClr val="70AD47"/>
       </a:accent6>
       <a:hlink>
-        <a:srgbClr val="467886"/>
+        <a:srgbClr val="0563C1"/>
       </a:hlink>
       <a:folHlink>
-        <a:srgbClr val="96607D"/>
+        <a:srgbClr val="954F72"/>
       </a:folHlink>
     </a:clrScheme>
     <a:fontScheme name="Office">
       <a:majorFont>
-        <a:latin typeface="Aptos Display" panose="02110004020202020204"/>
+        <a:latin typeface="Calibri Light" panose="020F0302020204030204"/>
         <a:ea typeface=""/>
         <a:cs typeface=""/>
-        <a:font script="Jpan" typeface="ＭＳ ゴシック"/>
+        <a:font script="Jpan" typeface="游ゴシック Light"/>
         <a:font script="Hang" typeface="맑은 고딕"/>
-        <a:font script="Hans" typeface="宋体"/>
+        <a:font script="Hans" typeface="等线 Light"/>
         <a:font script="Hant" typeface="新細明體"/>
         <a:font script="Arab" typeface="Times New Roman"/>
         <a:font script="Hebr" typeface="Times New Roman"/>
@@ -706,14 +1185,31 @@
         <a:font script="Viet" typeface="Times New Roman"/>
         <a:font script="Uigh" typeface="Microsoft Uighur"/>
         <a:font script="Geor" typeface="Sylfaen"/>
+        <a:font script="Armn" typeface="Arial"/>
+        <a:font script="Bugi" typeface="Leelawadee UI"/>
+        <a:font script="Bopo" typeface="Microsoft JhengHei"/>
+        <a:font script="Java" typeface="Javanese Text"/>
+        <a:font script="Lisu" typeface="Segoe UI"/>
+        <a:font script="Mymr" typeface="Myanmar Text"/>
+        <a:font script="Nkoo" typeface="Ebrima"/>
+        <a:font script="Olck" typeface="Nirmala UI"/>
+        <a:font script="Osma" typeface="Ebrima"/>
+        <a:font script="Phag" typeface="Phagspa"/>
+        <a:font script="Syrn" typeface="Estrangelo Edessa"/>
+        <a:font script="Syrj" typeface="Estrangelo Edessa"/>
+        <a:font script="Syre" typeface="Estrangelo Edessa"/>
+        <a:font script="Sora" typeface="Nirmala UI"/>
+        <a:font script="Tale" typeface="Microsoft Tai Le"/>
+        <a:font script="Talu" typeface="Microsoft New Tai Lue"/>
+        <a:font script="Tfng" typeface="Ebrima"/>
       </a:majorFont>
       <a:minorFont>
-        <a:latin typeface="Aptos" panose="02110004020202020204"/>
+        <a:latin typeface="Calibri" panose="020F0502020204030204"/>
         <a:ea typeface=""/>
         <a:cs typeface=""/>
-        <a:font script="Jpan" typeface="ＭＳ 明朝"/>
+        <a:font script="Jpan" typeface="游明朝"/>
         <a:font script="Hang" typeface="맑은 고딕"/>
-        <a:font script="Hans" typeface="宋体"/>
+        <a:font script="Hans" typeface="等线"/>
         <a:font script="Hant" typeface="新細明體"/>
         <a:font script="Arab" typeface="Arial"/>
         <a:font script="Hebr" typeface="Arial"/>
@@ -741,6 +1237,23 @@
         <a:font script="Viet" typeface="Arial"/>
         <a:font script="Uigh" typeface="Microsoft Uighur"/>
         <a:font script="Geor" typeface="Sylfaen"/>
+        <a:font script="Armn" typeface="Arial"/>
+        <a:font script="Bugi" typeface="Leelawadee UI"/>
+        <a:font script="Bopo" typeface="Microsoft JhengHei"/>
+        <a:font script="Java" typeface="Javanese Text"/>
+        <a:font script="Lisu" typeface="Segoe UI"/>
+        <a:font script="Mymr" typeface="Myanmar Text"/>
+        <a:font script="Nkoo" typeface="Ebrima"/>
+        <a:font script="Olck" typeface="Nirmala UI"/>
+        <a:font script="Osma" typeface="Ebrima"/>
+        <a:font script="Phag" typeface="Phagspa"/>
+        <a:font script="Syrn" typeface="Estrangelo Edessa"/>
+        <a:font script="Syrj" typeface="Estrangelo Edessa"/>
+        <a:font script="Syre" typeface="Estrangelo Edessa"/>
+        <a:font script="Sora" typeface="Nirmala UI"/>
+        <a:font script="Tale" typeface="Microsoft Tai Le"/>
+        <a:font script="Talu" typeface="Microsoft New Tai Lue"/>
+        <a:font script="Tfng" typeface="Ebrima"/>
       </a:minorFont>
     </a:fontScheme>
     <a:fmtScheme name="Office">

</xml_diff>